<commit_message>
route + blade basic
</commit_message>
<xml_diff>
--- a/Laravel Fyp Class.docx
+++ b/Laravel Fyp Class.docx
@@ -331,45 +331,126 @@
         <w:t xml:space="preserve"> </w:t>
       </w:r>
       <w:r>
-        <w:t>Specific Path (u</w:t>
+        <w:t>Specific Path (unique path)</w:t>
+      </w:r>
+    </w:p>
+    <w:p>
+      <w:pPr>
+        <w:pStyle w:val="ListParagraph"/>
+      </w:pPr>
+      <w:r>
+        <w:rPr>
+          <w:u w:val="single"/>
+        </w:rPr>
+        <w:t>Middleware:</w:t>
+      </w:r>
+      <w:r>
+        <w:rPr>
+          <w:u w:val="single"/>
+        </w:rPr>
+        <w:t xml:space="preserve"> </w:t>
+      </w:r>
+      <w:r>
+        <w:t>C</w:t>
+      </w:r>
+      <w:r>
+        <w:t>he</w:t>
+      </w:r>
+      <w:r>
+        <w:t>c</w:t>
+      </w:r>
+      <w:r>
+        <w:t>k condition before opening any route or function.</w:t>
+      </w:r>
+    </w:p>
+    <w:p>
+      <w:pPr>
+        <w:pStyle w:val="ListParagraph"/>
+      </w:pPr>
+      <w:r>
+        <w:t>Migration</w:t>
+      </w:r>
+      <w:r>
+        <w:rPr>
+          <w:u w:val="single"/>
+        </w:rPr>
+        <w:t>:</w:t>
+      </w:r>
+      <w:r>
+        <w:t xml:space="preserve"> </w:t>
+      </w:r>
+      <w:r>
+        <w:t>Make and manage database table.</w:t>
+      </w:r>
+    </w:p>
+    <w:p>
+      <w:pPr>
+        <w:pStyle w:val="ListParagraph"/>
+        <w:numPr>
+          <w:ilvl w:val="0"/>
+          <w:numId w:val="1"/>
+        </w:numPr>
+        <w:rPr>
+          <w:b/>
+          <w:u w:val="single"/>
+          <w:vertAlign w:val="subscript"/>
+        </w:rPr>
+      </w:pPr>
+      <w:r>
+        <w:rPr>
+          <w:b/>
+          <w:u w:val="single"/>
+        </w:rPr>
+        <w:t>Run project:</w:t>
+      </w:r>
+    </w:p>
+    <w:p>
+      <w:pPr>
+        <w:pStyle w:val="ListParagraph"/>
+        <w:rPr>
+          <w:b/>
+          <w:u w:val="single"/>
+          <w:vertAlign w:val="subscript"/>
+        </w:rPr>
+      </w:pPr>
+      <w:proofErr w:type="spellStart"/>
+      <w:proofErr w:type="gramStart"/>
+      <w:r>
+        <w:rPr>
+          <w:b/>
+          <w:u w:val="single"/>
+          <w:vertAlign w:val="subscript"/>
+        </w:rPr>
+        <w:t>php</w:t>
+      </w:r>
+      <w:proofErr w:type="spellEnd"/>
+      <w:proofErr w:type="gramEnd"/>
+      <w:r>
+        <w:rPr>
+          <w:b/>
+          <w:u w:val="single"/>
+          <w:vertAlign w:val="subscript"/>
+        </w:rPr>
+        <w:t xml:space="preserve"> artisan serve </w:t>
+      </w:r>
+    </w:p>
+    <w:p>
+      <w:pPr>
+        <w:ind w:left="720"/>
+        <w:rPr>
+          <w:b/>
+          <w:u w:val="single"/>
+        </w:rPr>
+      </w:pPr>
+      <w:r>
+        <w:rPr>
+          <w:b/>
+          <w:u w:val="single"/>
+        </w:rPr>
+        <w:t>path - view</w:t>
       </w:r>
       <w:bookmarkStart w:id="0" w:name="_GoBack"/>
       <w:bookmarkEnd w:id="0"/>
-      <w:r>
-        <w:t>nique path)</w:t>
-      </w:r>
-    </w:p>
-    <w:p>
-      <w:pPr>
-        <w:pStyle w:val="ListParagraph"/>
-        <w:rPr>
-          <w:vertAlign w:val="subscript"/>
-        </w:rPr>
-      </w:pPr>
-      <w:r>
-        <w:rPr>
-          <w:u w:val="single"/>
-        </w:rPr>
-        <w:t>Middleware:</w:t>
-      </w:r>
-      <w:r>
-        <w:rPr>
-          <w:u w:val="single"/>
-        </w:rPr>
-        <w:t xml:space="preserve"> </w:t>
-      </w:r>
-      <w:r>
-        <w:t>C</w:t>
-      </w:r>
-      <w:r>
-        <w:t>he</w:t>
-      </w:r>
-      <w:r>
-        <w:t>c</w:t>
-      </w:r>
-      <w:r>
-        <w:t>k condition before opening any route or function.</w:t>
-      </w:r>
     </w:p>
     <w:sectPr>
       <w:pgSz w:w="12240" w:h="15840"/>
@@ -399,7 +480,7 @@
         <w:rFonts w:hint="default"/>
       </w:rPr>
     </w:lvl>
-    <w:lvl w:ilvl="1" w:tplc="04090019" w:tentative="1">
+    <w:lvl w:ilvl="1" w:tplc="04090019">
       <w:start w:val="1"/>
       <w:numFmt w:val="lowerLetter"/>
       <w:lvlText w:val="%2."/>

</xml_diff>

<commit_message>
calling controller function in web.php
</commit_message>
<xml_diff>
--- a/Laravel Fyp Class.docx
+++ b/Laravel Fyp Class.docx
@@ -548,16 +548,138 @@
           <w:b/>
           <w:u w:val="single"/>
         </w:rPr>
-        <w:t xml:space="preserve"> Blade Tem</w:t>
+        <w:t xml:space="preserve"> Blade Template</w:t>
+      </w:r>
+    </w:p>
+    <w:p>
+      <w:pPr>
+        <w:pStyle w:val="ListParagraph"/>
+        <w:numPr>
+          <w:ilvl w:val="0"/>
+          <w:numId w:val="1"/>
+        </w:numPr>
+        <w:rPr>
+          <w:b/>
+          <w:u w:val="single"/>
+        </w:rPr>
+      </w:pPr>
+      <w:r>
+        <w:rPr>
+          <w:b/>
+          <w:u w:val="single"/>
+        </w:rPr>
+        <w:t>View Through Controller:</w:t>
+      </w:r>
+    </w:p>
+    <w:p>
+      <w:pPr>
+        <w:pStyle w:val="ListParagraph"/>
+        <w:rPr>
+          <w:u w:val="single"/>
+        </w:rPr>
+      </w:pPr>
+      <w:r>
+        <w:t xml:space="preserve">Make controller: </w:t>
+      </w:r>
+      <w:proofErr w:type="spellStart"/>
+      <w:r>
+        <w:rPr>
+          <w:u w:val="single"/>
+        </w:rPr>
+        <w:t>php</w:t>
+      </w:r>
+      <w:proofErr w:type="spellEnd"/>
+      <w:r>
+        <w:rPr>
+          <w:u w:val="single"/>
+        </w:rPr>
+        <w:t xml:space="preserve"> artisan </w:t>
+      </w:r>
+      <w:proofErr w:type="spellStart"/>
+      <w:r>
+        <w:rPr>
+          <w:u w:val="single"/>
+        </w:rPr>
+        <w:t>make</w:t>
+      </w:r>
+      <w:proofErr w:type="gramStart"/>
+      <w:r>
+        <w:rPr>
+          <w:u w:val="single"/>
+        </w:rPr>
+        <w:t>:controller</w:t>
+      </w:r>
+      <w:proofErr w:type="spellEnd"/>
+      <w:proofErr w:type="gramEnd"/>
+      <w:r>
+        <w:rPr>
+          <w:u w:val="single"/>
+        </w:rPr>
+        <w:t xml:space="preserve"> </w:t>
+      </w:r>
+      <w:proofErr w:type="spellStart"/>
+      <w:r>
+        <w:rPr>
+          <w:u w:val="single"/>
+        </w:rPr>
+        <w:t>FrontendController</w:t>
+      </w:r>
+      <w:proofErr w:type="spellEnd"/>
+    </w:p>
+    <w:p>
+      <w:pPr>
+        <w:pStyle w:val="ListParagraph"/>
+      </w:pPr>
+      <w:r>
+        <w:t>Route:</w:t>
+      </w:r>
+      <w:r>
+        <w:rPr>
+          <w:u w:val="single"/>
+        </w:rPr>
+        <w:t xml:space="preserve"> </w:t>
+      </w:r>
+      <w:r>
+        <w:rPr>
+          <w:u w:val="single"/>
+        </w:rPr>
+        <w:t>Route::</w:t>
+      </w:r>
+      <w:proofErr w:type="gramStart"/>
+      <w:r>
+        <w:rPr>
+          <w:u w:val="single"/>
+        </w:rPr>
+        <w:t>get(</w:t>
+      </w:r>
+      <w:proofErr w:type="gramEnd"/>
+      <w:r>
+        <w:rPr>
+          <w:u w:val="single"/>
+        </w:rPr>
+        <w:t>'/', [App\Http</w:t>
       </w:r>
       <w:bookmarkStart w:id="0" w:name="_GoBack"/>
       <w:bookmarkEnd w:id="0"/>
       <w:r>
         <w:rPr>
-          <w:b/>
-          <w:u w:val="single"/>
-        </w:rPr>
-        <w:t>plate</w:t>
+          <w:u w:val="single"/>
+        </w:rPr>
+        <w:t>\Controllers\</w:t>
+      </w:r>
+      <w:proofErr w:type="spellStart"/>
+      <w:r>
+        <w:rPr>
+          <w:u w:val="single"/>
+        </w:rPr>
+        <w:t>FrontendController</w:t>
+      </w:r>
+      <w:proofErr w:type="spellEnd"/>
+      <w:r>
+        <w:rPr>
+          <w:u w:val="single"/>
+        </w:rPr>
+        <w:t>::class, 'home']);</w:t>
       </w:r>
     </w:p>
     <w:sectPr>

</xml_diff>

<commit_message>
using auth package in laravel
</commit_message>
<xml_diff>
--- a/Laravel Fyp Class.docx
+++ b/Laravel Fyp Class.docx
@@ -629,6 +629,9 @@
     <w:p>
       <w:pPr>
         <w:pStyle w:val="ListParagraph"/>
+        <w:rPr>
+          <w:u w:val="single"/>
+        </w:rPr>
       </w:pPr>
       <w:r>
         <w:t>Route:</w:t>
@@ -657,7 +660,144 @@
         <w:rPr>
           <w:u w:val="single"/>
         </w:rPr>
-        <w:t>'/', [App\Http</w:t>
+        <w:t>'/', [App\Http\Controllers\</w:t>
+      </w:r>
+      <w:proofErr w:type="spellStart"/>
+      <w:r>
+        <w:rPr>
+          <w:u w:val="single"/>
+        </w:rPr>
+        <w:t>FrontendController</w:t>
+      </w:r>
+      <w:proofErr w:type="spellEnd"/>
+      <w:r>
+        <w:rPr>
+          <w:u w:val="single"/>
+        </w:rPr>
+        <w:t>::class, 'home']);</w:t>
+      </w:r>
+    </w:p>
+    <w:p>
+      <w:pPr>
+        <w:pStyle w:val="ListParagraph"/>
+        <w:rPr>
+          <w:u w:val="single"/>
+        </w:rPr>
+      </w:pPr>
+    </w:p>
+    <w:p>
+      <w:pPr>
+        <w:pStyle w:val="ListParagraph"/>
+        <w:numPr>
+          <w:ilvl w:val="0"/>
+          <w:numId w:val="1"/>
+        </w:numPr>
+        <w:rPr>
+          <w:b/>
+        </w:rPr>
+      </w:pPr>
+      <w:r>
+        <w:rPr>
+          <w:b/>
+          <w:u w:val="single"/>
+        </w:rPr>
+        <w:t xml:space="preserve">Make Authentication in </w:t>
+      </w:r>
+      <w:proofErr w:type="spellStart"/>
+      <w:r>
+        <w:rPr>
+          <w:b/>
+          <w:u w:val="single"/>
+        </w:rPr>
+        <w:t>laravel</w:t>
+      </w:r>
+      <w:proofErr w:type="spellEnd"/>
+    </w:p>
+    <w:p>
+      <w:pPr>
+        <w:pStyle w:val="ListParagraph"/>
+        <w:rPr>
+          <w:u w:val="single"/>
+        </w:rPr>
+      </w:pPr>
+      <w:r>
+        <w:t xml:space="preserve">First we need to install </w:t>
+      </w:r>
+      <w:proofErr w:type="spellStart"/>
+      <w:r>
+        <w:t>ui</w:t>
+      </w:r>
+      <w:proofErr w:type="spellEnd"/>
+      <w:r>
+        <w:t xml:space="preserve"> packages from composer: </w:t>
+      </w:r>
+      <w:r>
+        <w:rPr>
+          <w:u w:val="single"/>
+        </w:rPr>
+        <w:t xml:space="preserve">composer require </w:t>
+      </w:r>
+      <w:proofErr w:type="spellStart"/>
+      <w:r>
+        <w:rPr>
+          <w:u w:val="single"/>
+        </w:rPr>
+        <w:t>laravel</w:t>
+      </w:r>
+      <w:proofErr w:type="spellEnd"/>
+      <w:r>
+        <w:rPr>
+          <w:u w:val="single"/>
+        </w:rPr>
+        <w:t>/</w:t>
+      </w:r>
+      <w:proofErr w:type="spellStart"/>
+      <w:r>
+        <w:rPr>
+          <w:u w:val="single"/>
+        </w:rPr>
+        <w:t>ui</w:t>
+      </w:r>
+      <w:proofErr w:type="spellEnd"/>
+    </w:p>
+    <w:p>
+      <w:pPr>
+        <w:pStyle w:val="ListParagraph"/>
+        <w:rPr>
+          <w:u w:val="single"/>
+        </w:rPr>
+      </w:pPr>
+      <w:r>
+        <w:t xml:space="preserve">We need to use </w:t>
+      </w:r>
+      <w:proofErr w:type="spellStart"/>
+      <w:r>
+        <w:t>ui:auth</w:t>
+      </w:r>
+      <w:proofErr w:type="spellEnd"/>
+      <w:r>
+        <w:t xml:space="preserve">: </w:t>
+      </w:r>
+      <w:proofErr w:type="spellStart"/>
+      <w:r>
+        <w:rPr>
+          <w:u w:val="single"/>
+        </w:rPr>
+        <w:t>php</w:t>
+      </w:r>
+      <w:proofErr w:type="spellEnd"/>
+      <w:r>
+        <w:rPr>
+          <w:u w:val="single"/>
+        </w:rPr>
+        <w:t xml:space="preserve"> artisan </w:t>
+      </w:r>
+      <w:proofErr w:type="spellStart"/>
+      <w:r>
+        <w:rPr>
+          <w:u w:val="single"/>
+        </w:rPr>
+        <w:t>ui:aut</w:t>
       </w:r>
       <w:bookmarkStart w:id="0" w:name="_GoBack"/>
       <w:bookmarkEnd w:id="0"/>
@@ -665,22 +805,9 @@
         <w:rPr>
           <w:u w:val="single"/>
         </w:rPr>
-        <w:t>\Controllers\</w:t>
-      </w:r>
-      <w:proofErr w:type="spellStart"/>
-      <w:r>
-        <w:rPr>
-          <w:u w:val="single"/>
-        </w:rPr>
-        <w:t>FrontendController</w:t>
-      </w:r>
-      <w:proofErr w:type="spellEnd"/>
-      <w:r>
-        <w:rPr>
-          <w:u w:val="single"/>
-        </w:rPr>
-        <w:t>::class, 'home']);</w:t>
-      </w:r>
+        <w:t>h</w:t>
+      </w:r>
+      <w:proofErr w:type="spellEnd"/>
     </w:p>
     <w:sectPr>
       <w:pgSz w:w="12240" w:h="15840"/>

</xml_diff>